<commit_message>
added javascrip array notes
</commit_message>
<xml_diff>
--- a/JavaScript-Notes.docx
+++ b/JavaScript-Notes.docx
@@ -163,6 +163,14 @@
         </w:rPr>
         <w:t>;</w:t>
       </w:r>
+      <w:r>
+        <w:rPr>
+          <w:sz w:val="20"/>
+          <w:szCs w:val="20"/>
+          <w:lang w:val="en-IN"/>
+        </w:rPr>
+        <w:t xml:space="preserve"> </w:t>
+      </w:r>
     </w:p>
     <w:p>
       <w:pPr>
@@ -177,34 +185,1158 @@
     <w:p>
       <w:pPr>
         <w:ind w:left="-1134" w:right="-1039"/>
-        <w:rPr>
-          <w:sz w:val="20"/>
-          <w:szCs w:val="20"/>
-          <w:lang w:val="en-IN"/>
-        </w:rPr>
-      </w:pPr>
-      <w:r>
         <w:rPr>
           <w:sz w:val="28"/>
           <w:szCs w:val="28"/>
           <w:lang w:val="en-IN"/>
         </w:rPr>
-        <w:t>JavaScript Array Functions</w:t>
-      </w:r>
-      <w:r>
-        <w:rPr>
+      </w:pPr>
+      <w:r>
+        <w:rPr>
+          <w:b/>
           <w:sz w:val="28"/>
           <w:szCs w:val="28"/>
           <w:lang w:val="en-IN"/>
         </w:rPr>
-        <w:t>:</w:t>
-      </w:r>
-      <w:r>
-        <w:rPr>
+        <w:t xml:space="preserve">JavaScript </w:t>
+      </w:r>
+      <w:r>
+        <w:rPr>
+          <w:b/>
           <w:sz w:val="28"/>
           <w:szCs w:val="28"/>
           <w:lang w:val="en-IN"/>
         </w:rPr>
+        <w:t xml:space="preserve">Basic </w:t>
+      </w:r>
+      <w:r>
+        <w:rPr>
+          <w:b/>
+          <w:sz w:val="28"/>
+          <w:szCs w:val="28"/>
+          <w:lang w:val="en-IN"/>
+        </w:rPr>
+        <w:t xml:space="preserve">Array </w:t>
+      </w:r>
+      <w:r>
+        <w:rPr>
+          <w:b/>
+          <w:sz w:val="28"/>
+          <w:szCs w:val="28"/>
+          <w:lang w:val="en-IN"/>
+        </w:rPr>
+        <w:t>Methods</w:t>
+      </w:r>
+      <w:r>
+        <w:rPr>
+          <w:sz w:val="28"/>
+          <w:szCs w:val="28"/>
+          <w:lang w:val="en-IN"/>
+        </w:rPr>
+        <w:t>:</w:t>
+      </w:r>
+    </w:p>
+    <w:p>
+      <w:pPr>
+        <w:ind w:left="-1134" w:right="-1039"/>
+        <w:rPr>
+          <w:sz w:val="20"/>
+          <w:szCs w:val="20"/>
+          <w:lang w:val="en-IN"/>
+        </w:rPr>
+      </w:pPr>
+      <w:proofErr w:type="spellStart"/>
+      <w:r>
+        <w:rPr>
+          <w:sz w:val="28"/>
+          <w:szCs w:val="28"/>
+          <w:lang w:val="en-IN"/>
+        </w:rPr>
+        <w:t>Array.push</w:t>
+      </w:r>
+      <w:proofErr w:type="spellEnd"/>
+      <w:r>
+        <w:rPr>
+          <w:sz w:val="28"/>
+          <w:szCs w:val="28"/>
+          <w:lang w:val="en-IN"/>
+        </w:rPr>
+        <w:t>()</w:t>
+      </w:r>
+      <w:r>
+        <w:rPr>
+          <w:sz w:val="28"/>
+          <w:szCs w:val="28"/>
+          <w:lang w:val="en-IN"/>
+        </w:rPr>
+        <w:br/>
+      </w:r>
+      <w:r>
+        <w:rPr>
+          <w:sz w:val="20"/>
+          <w:szCs w:val="20"/>
+          <w:lang w:val="en-IN"/>
+        </w:rPr>
+        <w:t>Adding elements at the end of array.</w:t>
+      </w:r>
+    </w:p>
+    <w:p>
+      <w:pPr>
+        <w:ind w:left="-1134" w:right="-1039"/>
+        <w:rPr>
+          <w:b/>
+          <w:sz w:val="20"/>
+          <w:szCs w:val="20"/>
+          <w:lang w:val="en-IN"/>
+        </w:rPr>
+      </w:pPr>
+      <w:r>
+        <w:rPr>
+          <w:b/>
+          <w:sz w:val="20"/>
+          <w:szCs w:val="20"/>
+          <w:lang w:val="en-IN"/>
+        </w:rPr>
+        <w:t xml:space="preserve">Syntax: </w:t>
+      </w:r>
+      <w:proofErr w:type="spellStart"/>
+      <w:proofErr w:type="gramStart"/>
+      <w:r>
+        <w:rPr>
+          <w:b/>
+          <w:sz w:val="20"/>
+          <w:szCs w:val="20"/>
+          <w:lang w:val="en-IN"/>
+        </w:rPr>
+        <w:t>arr.push</w:t>
+      </w:r>
+      <w:proofErr w:type="spellEnd"/>
+      <w:proofErr w:type="gramEnd"/>
+      <w:r>
+        <w:rPr>
+          <w:b/>
+          <w:sz w:val="20"/>
+          <w:szCs w:val="20"/>
+          <w:lang w:val="en-IN"/>
+        </w:rPr>
+        <w:t>(‘</w:t>
+      </w:r>
+      <w:proofErr w:type="spellStart"/>
+      <w:r>
+        <w:rPr>
+          <w:b/>
+          <w:sz w:val="20"/>
+          <w:szCs w:val="20"/>
+          <w:lang w:val="en-IN"/>
+        </w:rPr>
+        <w:t>a’,’b</w:t>
+      </w:r>
+      <w:proofErr w:type="spellEnd"/>
+      <w:r>
+        <w:rPr>
+          <w:b/>
+          <w:sz w:val="20"/>
+          <w:szCs w:val="20"/>
+          <w:lang w:val="en-IN"/>
+        </w:rPr>
+        <w:t xml:space="preserve">’); </w:t>
+      </w:r>
+    </w:p>
+    <w:p>
+      <w:pPr>
+        <w:ind w:left="-1134" w:right="-1039"/>
+        <w:rPr>
+          <w:sz w:val="20"/>
+          <w:szCs w:val="20"/>
+          <w:lang w:val="en-IN"/>
+        </w:rPr>
+      </w:pPr>
+      <w:r>
+        <w:rPr>
+          <w:sz w:val="20"/>
+          <w:szCs w:val="20"/>
+          <w:lang w:val="en-IN"/>
+        </w:rPr>
+        <w:t xml:space="preserve">Parameters: Items to be added in the array </w:t>
+      </w:r>
+    </w:p>
+    <w:p>
+      <w:pPr>
+        <w:ind w:left="-1134" w:right="-1039"/>
+        <w:rPr>
+          <w:sz w:val="20"/>
+          <w:szCs w:val="20"/>
+          <w:lang w:val="en-IN"/>
+        </w:rPr>
+      </w:pPr>
+      <w:proofErr w:type="spellStart"/>
+      <w:r>
+        <w:rPr>
+          <w:sz w:val="28"/>
+          <w:szCs w:val="28"/>
+          <w:lang w:val="en-IN"/>
+        </w:rPr>
+        <w:t>Array.</w:t>
+      </w:r>
+      <w:r>
+        <w:rPr>
+          <w:sz w:val="28"/>
+          <w:szCs w:val="28"/>
+          <w:lang w:val="en-IN"/>
+        </w:rPr>
+        <w:t>uns</w:t>
+      </w:r>
+      <w:r>
+        <w:rPr>
+          <w:sz w:val="28"/>
+          <w:szCs w:val="28"/>
+          <w:lang w:val="en-IN"/>
+        </w:rPr>
+        <w:t>h</w:t>
+      </w:r>
+      <w:r>
+        <w:rPr>
+          <w:sz w:val="28"/>
+          <w:szCs w:val="28"/>
+          <w:lang w:val="en-IN"/>
+        </w:rPr>
+        <w:t>ift</w:t>
+      </w:r>
+      <w:proofErr w:type="spellEnd"/>
+      <w:r>
+        <w:rPr>
+          <w:sz w:val="28"/>
+          <w:szCs w:val="28"/>
+          <w:lang w:val="en-IN"/>
+        </w:rPr>
+        <w:t>()</w:t>
+      </w:r>
+      <w:r>
+        <w:rPr>
+          <w:sz w:val="28"/>
+          <w:szCs w:val="28"/>
+          <w:lang w:val="en-IN"/>
+        </w:rPr>
+        <w:br/>
+      </w:r>
+      <w:r>
+        <w:rPr>
+          <w:sz w:val="20"/>
+          <w:szCs w:val="20"/>
+          <w:lang w:val="en-IN"/>
+        </w:rPr>
+        <w:t>Add</w:t>
+      </w:r>
+      <w:r>
+        <w:rPr>
+          <w:sz w:val="20"/>
+          <w:szCs w:val="20"/>
+          <w:lang w:val="en-IN"/>
+        </w:rPr>
+        <w:t xml:space="preserve">ing the </w:t>
+      </w:r>
+      <w:r>
+        <w:rPr>
+          <w:sz w:val="20"/>
+          <w:szCs w:val="20"/>
+          <w:lang w:val="en-IN"/>
+        </w:rPr>
+        <w:t xml:space="preserve">elements at the </w:t>
+      </w:r>
+      <w:r>
+        <w:rPr>
+          <w:sz w:val="20"/>
+          <w:szCs w:val="20"/>
+          <w:lang w:val="en-IN"/>
+        </w:rPr>
+        <w:t>front</w:t>
+      </w:r>
+      <w:r>
+        <w:rPr>
+          <w:sz w:val="20"/>
+          <w:szCs w:val="20"/>
+          <w:lang w:val="en-IN"/>
+        </w:rPr>
+        <w:t xml:space="preserve"> of array.</w:t>
+      </w:r>
+    </w:p>
+    <w:p>
+      <w:pPr>
+        <w:ind w:left="-1134" w:right="-1039"/>
+        <w:rPr>
+          <w:b/>
+          <w:sz w:val="20"/>
+          <w:szCs w:val="20"/>
+          <w:lang w:val="en-IN"/>
+        </w:rPr>
+      </w:pPr>
+      <w:r>
+        <w:rPr>
+          <w:b/>
+          <w:sz w:val="20"/>
+          <w:szCs w:val="20"/>
+          <w:lang w:val="en-IN"/>
+        </w:rPr>
+        <w:t xml:space="preserve">Syntax: </w:t>
+      </w:r>
+      <w:proofErr w:type="spellStart"/>
+      <w:proofErr w:type="gramStart"/>
+      <w:r>
+        <w:rPr>
+          <w:b/>
+          <w:sz w:val="20"/>
+          <w:szCs w:val="20"/>
+          <w:lang w:val="en-IN"/>
+        </w:rPr>
+        <w:t>arr.</w:t>
+      </w:r>
+      <w:r>
+        <w:rPr>
+          <w:b/>
+          <w:sz w:val="20"/>
+          <w:szCs w:val="20"/>
+          <w:lang w:val="en-IN"/>
+        </w:rPr>
+        <w:t>unsift</w:t>
+      </w:r>
+      <w:proofErr w:type="spellEnd"/>
+      <w:proofErr w:type="gramEnd"/>
+      <w:r>
+        <w:rPr>
+          <w:b/>
+          <w:sz w:val="20"/>
+          <w:szCs w:val="20"/>
+          <w:lang w:val="en-IN"/>
+        </w:rPr>
+        <w:t>(‘</w:t>
+      </w:r>
+      <w:proofErr w:type="spellStart"/>
+      <w:r>
+        <w:rPr>
+          <w:b/>
+          <w:sz w:val="20"/>
+          <w:szCs w:val="20"/>
+          <w:lang w:val="en-IN"/>
+        </w:rPr>
+        <w:t>a’,’b</w:t>
+      </w:r>
+      <w:proofErr w:type="spellEnd"/>
+      <w:r>
+        <w:rPr>
+          <w:b/>
+          <w:sz w:val="20"/>
+          <w:szCs w:val="20"/>
+          <w:lang w:val="en-IN"/>
+        </w:rPr>
+        <w:t xml:space="preserve">’); </w:t>
+      </w:r>
+    </w:p>
+    <w:p>
+      <w:pPr>
+        <w:ind w:left="-1134" w:right="-1039"/>
+        <w:rPr>
+          <w:sz w:val="20"/>
+          <w:szCs w:val="20"/>
+          <w:lang w:val="en-IN"/>
+        </w:rPr>
+      </w:pPr>
+      <w:r>
+        <w:rPr>
+          <w:sz w:val="20"/>
+          <w:szCs w:val="20"/>
+          <w:lang w:val="en-IN"/>
+        </w:rPr>
+        <w:t xml:space="preserve">Parameters: Items to be added in the array </w:t>
+      </w:r>
+    </w:p>
+    <w:p>
+      <w:pPr>
+        <w:ind w:left="-1134" w:right="-1039"/>
+        <w:rPr>
+          <w:sz w:val="20"/>
+          <w:szCs w:val="20"/>
+          <w:lang w:val="en-IN"/>
+        </w:rPr>
+      </w:pPr>
+      <w:proofErr w:type="spellStart"/>
+      <w:proofErr w:type="gramStart"/>
+      <w:r>
+        <w:rPr>
+          <w:sz w:val="28"/>
+          <w:szCs w:val="28"/>
+          <w:lang w:val="en-IN"/>
+        </w:rPr>
+        <w:t>Array.</w:t>
+      </w:r>
+      <w:r>
+        <w:rPr>
+          <w:sz w:val="28"/>
+          <w:szCs w:val="28"/>
+          <w:lang w:val="en-IN"/>
+        </w:rPr>
+        <w:t>pop</w:t>
+      </w:r>
+      <w:proofErr w:type="spellEnd"/>
+      <w:r>
+        <w:rPr>
+          <w:sz w:val="28"/>
+          <w:szCs w:val="28"/>
+          <w:lang w:val="en-IN"/>
+        </w:rPr>
+        <w:t>(</w:t>
+      </w:r>
+      <w:proofErr w:type="gramEnd"/>
+      <w:r>
+        <w:rPr>
+          <w:sz w:val="28"/>
+          <w:szCs w:val="28"/>
+          <w:lang w:val="en-IN"/>
+        </w:rPr>
+        <w:t>)</w:t>
+      </w:r>
+      <w:r>
+        <w:rPr>
+          <w:sz w:val="28"/>
+          <w:szCs w:val="28"/>
+          <w:lang w:val="en-IN"/>
+        </w:rPr>
+        <w:br/>
+      </w:r>
+      <w:r>
+        <w:rPr>
+          <w:sz w:val="20"/>
+          <w:szCs w:val="20"/>
+          <w:lang w:val="en-IN"/>
+        </w:rPr>
+        <w:br/>
+        <w:t>Removing</w:t>
+      </w:r>
+      <w:r>
+        <w:rPr>
+          <w:sz w:val="20"/>
+          <w:szCs w:val="20"/>
+          <w:lang w:val="en-IN"/>
+        </w:rPr>
+        <w:t xml:space="preserve"> the </w:t>
+      </w:r>
+      <w:r>
+        <w:rPr>
+          <w:sz w:val="20"/>
+          <w:szCs w:val="20"/>
+          <w:lang w:val="en-IN"/>
+        </w:rPr>
+        <w:t xml:space="preserve">elements </w:t>
+      </w:r>
+      <w:r>
+        <w:rPr>
+          <w:sz w:val="20"/>
+          <w:szCs w:val="20"/>
+          <w:lang w:val="en-IN"/>
+        </w:rPr>
+        <w:t>from</w:t>
+      </w:r>
+      <w:r>
+        <w:rPr>
+          <w:sz w:val="20"/>
+          <w:szCs w:val="20"/>
+          <w:lang w:val="en-IN"/>
+        </w:rPr>
+        <w:t xml:space="preserve"> the </w:t>
+      </w:r>
+      <w:r>
+        <w:rPr>
+          <w:sz w:val="20"/>
+          <w:szCs w:val="20"/>
+          <w:lang w:val="en-IN"/>
+        </w:rPr>
+        <w:t>end</w:t>
+      </w:r>
+      <w:r>
+        <w:rPr>
+          <w:sz w:val="20"/>
+          <w:szCs w:val="20"/>
+          <w:lang w:val="en-IN"/>
+        </w:rPr>
+        <w:t xml:space="preserve"> of array.</w:t>
+      </w:r>
+    </w:p>
+    <w:p>
+      <w:pPr>
+        <w:ind w:left="-1134" w:right="-1039"/>
+        <w:rPr>
+          <w:b/>
+          <w:sz w:val="20"/>
+          <w:szCs w:val="20"/>
+          <w:lang w:val="en-IN"/>
+        </w:rPr>
+      </w:pPr>
+      <w:r>
+        <w:rPr>
+          <w:b/>
+          <w:sz w:val="20"/>
+          <w:szCs w:val="20"/>
+          <w:lang w:val="en-IN"/>
+        </w:rPr>
+        <w:t xml:space="preserve">Syntax: </w:t>
+      </w:r>
+      <w:proofErr w:type="spellStart"/>
+      <w:proofErr w:type="gramStart"/>
+      <w:r>
+        <w:rPr>
+          <w:b/>
+          <w:sz w:val="20"/>
+          <w:szCs w:val="20"/>
+          <w:lang w:val="en-IN"/>
+        </w:rPr>
+        <w:t>arr.</w:t>
+      </w:r>
+      <w:r>
+        <w:rPr>
+          <w:b/>
+          <w:sz w:val="20"/>
+          <w:szCs w:val="20"/>
+          <w:lang w:val="en-IN"/>
+        </w:rPr>
+        <w:t>pop</w:t>
+      </w:r>
+      <w:proofErr w:type="spellEnd"/>
+      <w:r>
+        <w:rPr>
+          <w:b/>
+          <w:sz w:val="20"/>
+          <w:szCs w:val="20"/>
+          <w:lang w:val="en-IN"/>
+        </w:rPr>
+        <w:t>(</w:t>
+      </w:r>
+      <w:proofErr w:type="gramEnd"/>
+      <w:r>
+        <w:rPr>
+          <w:b/>
+          <w:sz w:val="20"/>
+          <w:szCs w:val="20"/>
+          <w:lang w:val="en-IN"/>
+        </w:rPr>
+        <w:t xml:space="preserve">); </w:t>
+      </w:r>
+    </w:p>
+    <w:p>
+      <w:pPr>
+        <w:ind w:left="-1134" w:right="-1039"/>
+        <w:rPr>
+          <w:sz w:val="20"/>
+          <w:szCs w:val="20"/>
+          <w:lang w:val="en-IN"/>
+        </w:rPr>
+      </w:pPr>
+      <w:r>
+        <w:rPr>
+          <w:sz w:val="20"/>
+          <w:szCs w:val="20"/>
+          <w:lang w:val="en-IN"/>
+        </w:rPr>
+        <w:t xml:space="preserve">Parameters: </w:t>
+      </w:r>
+      <w:r>
+        <w:rPr>
+          <w:sz w:val="20"/>
+          <w:szCs w:val="20"/>
+          <w:lang w:val="en-IN"/>
+        </w:rPr>
+        <w:t xml:space="preserve">It’s </w:t>
+      </w:r>
+      <w:proofErr w:type="gramStart"/>
+      <w:r>
+        <w:rPr>
+          <w:sz w:val="20"/>
+          <w:szCs w:val="20"/>
+          <w:lang w:val="en-IN"/>
+        </w:rPr>
+        <w:t>take</w:t>
+      </w:r>
+      <w:proofErr w:type="gramEnd"/>
+      <w:r>
+        <w:rPr>
+          <w:sz w:val="20"/>
+          <w:szCs w:val="20"/>
+          <w:lang w:val="en-IN"/>
+        </w:rPr>
+        <w:t xml:space="preserve"> no parameters.</w:t>
+      </w:r>
+      <w:r>
+        <w:rPr>
+          <w:sz w:val="20"/>
+          <w:szCs w:val="20"/>
+          <w:lang w:val="en-IN"/>
+        </w:rPr>
+        <w:t xml:space="preserve"> </w:t>
+      </w:r>
+    </w:p>
+    <w:p>
+      <w:pPr>
+        <w:ind w:left="-1134" w:right="-1039"/>
+        <w:rPr>
+          <w:sz w:val="20"/>
+          <w:szCs w:val="20"/>
+          <w:lang w:val="en-IN"/>
+        </w:rPr>
+      </w:pPr>
+    </w:p>
+    <w:p>
+      <w:pPr>
+        <w:ind w:left="-1134" w:right="-1039"/>
+        <w:rPr>
+          <w:sz w:val="20"/>
+          <w:szCs w:val="20"/>
+          <w:lang w:val="en-IN"/>
+        </w:rPr>
+      </w:pPr>
+      <w:proofErr w:type="spellStart"/>
+      <w:r>
+        <w:rPr>
+          <w:sz w:val="28"/>
+          <w:szCs w:val="28"/>
+          <w:lang w:val="en-IN"/>
+        </w:rPr>
+        <w:t>Array.</w:t>
+      </w:r>
+      <w:r>
+        <w:rPr>
+          <w:sz w:val="28"/>
+          <w:szCs w:val="28"/>
+          <w:lang w:val="en-IN"/>
+        </w:rPr>
+        <w:t>shift</w:t>
+      </w:r>
+      <w:proofErr w:type="spellEnd"/>
+      <w:r>
+        <w:rPr>
+          <w:sz w:val="28"/>
+          <w:szCs w:val="28"/>
+          <w:lang w:val="en-IN"/>
+        </w:rPr>
+        <w:t>()</w:t>
+      </w:r>
+      <w:r>
+        <w:rPr>
+          <w:sz w:val="28"/>
+          <w:szCs w:val="28"/>
+          <w:lang w:val="en-IN"/>
+        </w:rPr>
+        <w:br/>
+      </w:r>
+      <w:r>
+        <w:rPr>
+          <w:sz w:val="20"/>
+          <w:szCs w:val="20"/>
+          <w:lang w:val="en-IN"/>
+        </w:rPr>
+        <w:br/>
+        <w:t xml:space="preserve">Removing the </w:t>
+      </w:r>
+      <w:r>
+        <w:rPr>
+          <w:sz w:val="20"/>
+          <w:szCs w:val="20"/>
+          <w:lang w:val="en-IN"/>
+        </w:rPr>
+        <w:t xml:space="preserve">elements </w:t>
+      </w:r>
+      <w:r>
+        <w:rPr>
+          <w:sz w:val="20"/>
+          <w:szCs w:val="20"/>
+          <w:lang w:val="en-IN"/>
+        </w:rPr>
+        <w:t>from</w:t>
+      </w:r>
+      <w:r>
+        <w:rPr>
+          <w:sz w:val="20"/>
+          <w:szCs w:val="20"/>
+          <w:lang w:val="en-IN"/>
+        </w:rPr>
+        <w:t xml:space="preserve"> the </w:t>
+      </w:r>
+      <w:r>
+        <w:rPr>
+          <w:sz w:val="20"/>
+          <w:szCs w:val="20"/>
+          <w:lang w:val="en-IN"/>
+        </w:rPr>
+        <w:t>beginning</w:t>
+      </w:r>
+      <w:r>
+        <w:rPr>
+          <w:sz w:val="20"/>
+          <w:szCs w:val="20"/>
+          <w:lang w:val="en-IN"/>
+        </w:rPr>
+        <w:t xml:space="preserve"> of array.</w:t>
+      </w:r>
+    </w:p>
+    <w:p>
+      <w:pPr>
+        <w:ind w:left="-1134" w:right="-1039"/>
+        <w:rPr>
+          <w:b/>
+          <w:sz w:val="20"/>
+          <w:szCs w:val="20"/>
+          <w:lang w:val="en-IN"/>
+        </w:rPr>
+      </w:pPr>
+      <w:r>
+        <w:rPr>
+          <w:b/>
+          <w:sz w:val="20"/>
+          <w:szCs w:val="20"/>
+          <w:lang w:val="en-IN"/>
+        </w:rPr>
+        <w:t xml:space="preserve">Syntax: </w:t>
+      </w:r>
+      <w:proofErr w:type="spellStart"/>
+      <w:proofErr w:type="gramStart"/>
+      <w:r>
+        <w:rPr>
+          <w:b/>
+          <w:sz w:val="20"/>
+          <w:szCs w:val="20"/>
+          <w:lang w:val="en-IN"/>
+        </w:rPr>
+        <w:t>arr.</w:t>
+      </w:r>
+      <w:r>
+        <w:rPr>
+          <w:b/>
+          <w:sz w:val="20"/>
+          <w:szCs w:val="20"/>
+          <w:lang w:val="en-IN"/>
+        </w:rPr>
+        <w:t>shift</w:t>
+      </w:r>
+      <w:proofErr w:type="spellEnd"/>
+      <w:proofErr w:type="gramEnd"/>
+      <w:r>
+        <w:rPr>
+          <w:b/>
+          <w:sz w:val="20"/>
+          <w:szCs w:val="20"/>
+          <w:lang w:val="en-IN"/>
+        </w:rPr>
+        <w:t xml:space="preserve">(); </w:t>
+      </w:r>
+      <w:bookmarkStart w:id="0" w:name="_GoBack"/>
+      <w:bookmarkEnd w:id="0"/>
+    </w:p>
+    <w:p>
+      <w:pPr>
+        <w:ind w:left="-1134" w:right="-1039"/>
+        <w:rPr>
+          <w:sz w:val="20"/>
+          <w:szCs w:val="20"/>
+          <w:lang w:val="en-IN"/>
+        </w:rPr>
+      </w:pPr>
+      <w:r>
+        <w:rPr>
+          <w:sz w:val="20"/>
+          <w:szCs w:val="20"/>
+          <w:lang w:val="en-IN"/>
+        </w:rPr>
+        <w:t xml:space="preserve">Parameters: </w:t>
+      </w:r>
+      <w:r>
+        <w:rPr>
+          <w:sz w:val="20"/>
+          <w:szCs w:val="20"/>
+          <w:lang w:val="en-IN"/>
+        </w:rPr>
+        <w:t xml:space="preserve">It’s </w:t>
+      </w:r>
+      <w:proofErr w:type="gramStart"/>
+      <w:r>
+        <w:rPr>
+          <w:sz w:val="20"/>
+          <w:szCs w:val="20"/>
+          <w:lang w:val="en-IN"/>
+        </w:rPr>
+        <w:t>take</w:t>
+      </w:r>
+      <w:proofErr w:type="gramEnd"/>
+      <w:r>
+        <w:rPr>
+          <w:sz w:val="20"/>
+          <w:szCs w:val="20"/>
+          <w:lang w:val="en-IN"/>
+        </w:rPr>
+        <w:t xml:space="preserve"> no parameters.</w:t>
+      </w:r>
+      <w:r>
+        <w:rPr>
+          <w:sz w:val="20"/>
+          <w:szCs w:val="20"/>
+          <w:lang w:val="en-IN"/>
+        </w:rPr>
+        <w:t xml:space="preserve"> </w:t>
+      </w:r>
+    </w:p>
+    <w:p>
+      <w:pPr>
+        <w:ind w:left="-1134" w:right="-1039"/>
+        <w:rPr>
+          <w:sz w:val="20"/>
+          <w:szCs w:val="20"/>
+          <w:lang w:val="en-IN"/>
+        </w:rPr>
+      </w:pPr>
+    </w:p>
+    <w:p>
+      <w:pPr>
+        <w:ind w:left="-1134" w:right="-1039"/>
+        <w:rPr>
+          <w:sz w:val="20"/>
+          <w:szCs w:val="20"/>
+          <w:lang w:val="en-IN"/>
+        </w:rPr>
+      </w:pPr>
+      <w:proofErr w:type="spellStart"/>
+      <w:r>
+        <w:rPr>
+          <w:sz w:val="28"/>
+          <w:szCs w:val="28"/>
+          <w:lang w:val="en-IN"/>
+        </w:rPr>
+        <w:t>Array.</w:t>
+      </w:r>
+      <w:r>
+        <w:rPr>
+          <w:sz w:val="28"/>
+          <w:szCs w:val="28"/>
+          <w:lang w:val="en-IN"/>
+        </w:rPr>
+        <w:t>splice</w:t>
+      </w:r>
+      <w:proofErr w:type="spellEnd"/>
+      <w:r>
+        <w:rPr>
+          <w:sz w:val="28"/>
+          <w:szCs w:val="28"/>
+          <w:lang w:val="en-IN"/>
+        </w:rPr>
+        <w:t>()</w:t>
+      </w:r>
+      <w:r>
+        <w:rPr>
+          <w:sz w:val="28"/>
+          <w:szCs w:val="28"/>
+          <w:lang w:val="en-IN"/>
+        </w:rPr>
+        <w:br/>
+      </w:r>
+      <w:r>
+        <w:rPr>
+          <w:sz w:val="20"/>
+          <w:szCs w:val="20"/>
+          <w:lang w:val="en-IN"/>
+        </w:rPr>
+        <w:br/>
+      </w:r>
+      <w:r>
+        <w:rPr>
+          <w:sz w:val="20"/>
+          <w:szCs w:val="20"/>
+          <w:lang w:val="en-IN"/>
+        </w:rPr>
+        <w:t>Insertion and removal in between an</w:t>
+      </w:r>
+      <w:r>
+        <w:rPr>
+          <w:sz w:val="20"/>
+          <w:szCs w:val="20"/>
+          <w:lang w:val="en-IN"/>
+        </w:rPr>
+        <w:t xml:space="preserve"> array.</w:t>
+      </w:r>
+    </w:p>
+    <w:p>
+      <w:pPr>
+        <w:ind w:left="-1134" w:right="-1039"/>
+        <w:rPr>
+          <w:b/>
+          <w:sz w:val="20"/>
+          <w:szCs w:val="20"/>
+          <w:lang w:val="en-IN"/>
+        </w:rPr>
+      </w:pPr>
+      <w:r>
+        <w:rPr>
+          <w:b/>
+          <w:sz w:val="20"/>
+          <w:szCs w:val="20"/>
+          <w:lang w:val="en-IN"/>
+        </w:rPr>
+        <w:t xml:space="preserve">Syntax: </w:t>
+      </w:r>
+      <w:proofErr w:type="spellStart"/>
+      <w:proofErr w:type="gramStart"/>
+      <w:r>
+        <w:rPr>
+          <w:b/>
+          <w:sz w:val="20"/>
+          <w:szCs w:val="20"/>
+          <w:lang w:val="en-IN"/>
+        </w:rPr>
+        <w:t>arr.</w:t>
+      </w:r>
+      <w:r>
+        <w:rPr>
+          <w:b/>
+          <w:sz w:val="20"/>
+          <w:szCs w:val="20"/>
+          <w:lang w:val="en-IN"/>
+        </w:rPr>
+        <w:t>splice</w:t>
+      </w:r>
+      <w:proofErr w:type="spellEnd"/>
+      <w:proofErr w:type="gramEnd"/>
+      <w:r>
+        <w:rPr>
+          <w:b/>
+          <w:sz w:val="20"/>
+          <w:szCs w:val="20"/>
+          <w:lang w:val="en-IN"/>
+        </w:rPr>
+        <w:t>(</w:t>
+      </w:r>
+      <w:r>
+        <w:rPr>
+          <w:b/>
+          <w:sz w:val="20"/>
+          <w:szCs w:val="20"/>
+          <w:lang w:val="en-IN"/>
+        </w:rPr>
+        <w:t xml:space="preserve">start, </w:t>
+      </w:r>
+      <w:proofErr w:type="spellStart"/>
+      <w:r>
+        <w:rPr>
+          <w:b/>
+          <w:sz w:val="20"/>
+          <w:szCs w:val="20"/>
+          <w:lang w:val="en-IN"/>
+        </w:rPr>
+        <w:t>deletecount</w:t>
+      </w:r>
+      <w:proofErr w:type="spellEnd"/>
+      <w:r>
+        <w:rPr>
+          <w:b/>
+          <w:sz w:val="20"/>
+          <w:szCs w:val="20"/>
+          <w:lang w:val="en-IN"/>
+        </w:rPr>
+        <w:t>, item1, item2, …</w:t>
+      </w:r>
+      <w:r>
+        <w:rPr>
+          <w:b/>
+          <w:sz w:val="20"/>
+          <w:szCs w:val="20"/>
+          <w:lang w:val="en-IN"/>
+        </w:rPr>
+        <w:t xml:space="preserve">); </w:t>
+      </w:r>
+    </w:p>
+    <w:p>
+      <w:pPr>
+        <w:ind w:left="-1134" w:right="-1039"/>
+        <w:rPr>
+          <w:sz w:val="20"/>
+          <w:szCs w:val="20"/>
+          <w:lang w:val="en-IN"/>
+        </w:rPr>
+      </w:pPr>
+      <w:r>
+        <w:rPr>
+          <w:sz w:val="20"/>
+          <w:szCs w:val="20"/>
+          <w:lang w:val="en-IN"/>
+        </w:rPr>
+        <w:t xml:space="preserve">Parameters: </w:t>
+      </w:r>
+    </w:p>
+    <w:p>
+      <w:pPr>
+        <w:ind w:left="-1134" w:right="-1039"/>
+        <w:rPr>
+          <w:sz w:val="20"/>
+          <w:szCs w:val="20"/>
+          <w:lang w:val="en-IN"/>
+        </w:rPr>
+      </w:pPr>
+      <w:r>
+        <w:rPr>
+          <w:sz w:val="20"/>
+          <w:szCs w:val="20"/>
+          <w:lang w:val="en-IN"/>
+        </w:rPr>
+        <w:t>Start- Location at which to perform to operation.</w:t>
+      </w:r>
+    </w:p>
+    <w:p>
+      <w:pPr>
+        <w:ind w:left="-1134" w:right="-1039"/>
+        <w:rPr>
+          <w:sz w:val="20"/>
+          <w:szCs w:val="20"/>
+          <w:lang w:val="en-IN"/>
+        </w:rPr>
+      </w:pPr>
+      <w:proofErr w:type="spellStart"/>
+      <w:r>
+        <w:rPr>
+          <w:sz w:val="20"/>
+          <w:szCs w:val="20"/>
+          <w:lang w:val="en-IN"/>
+        </w:rPr>
+        <w:t>Deletecount</w:t>
+      </w:r>
+      <w:proofErr w:type="spellEnd"/>
+      <w:r>
+        <w:rPr>
+          <w:sz w:val="20"/>
+          <w:szCs w:val="20"/>
+          <w:lang w:val="en-IN"/>
+        </w:rPr>
+        <w:t>: number of elements to be deleted.</w:t>
+      </w:r>
+      <w:r>
+        <w:rPr>
+          <w:sz w:val="20"/>
+          <w:szCs w:val="20"/>
+          <w:lang w:val="en-IN"/>
+        </w:rPr>
+        <w:t xml:space="preserve"> If no element to be deleted then pass 0.</w:t>
+      </w:r>
+    </w:p>
+    <w:p>
+      <w:pPr>
+        <w:ind w:left="-1134" w:right="-1039"/>
+        <w:rPr>
+          <w:sz w:val="20"/>
+          <w:szCs w:val="20"/>
+          <w:lang w:val="en-IN"/>
+        </w:rPr>
+      </w:pPr>
+      <w:r>
+        <w:rPr>
+          <w:sz w:val="20"/>
+          <w:szCs w:val="20"/>
+          <w:lang w:val="en-IN"/>
+        </w:rPr>
+        <w:t>Item1, item2</w:t>
+      </w:r>
+      <w:r>
+        <w:rPr>
+          <w:sz w:val="20"/>
+          <w:szCs w:val="20"/>
+          <w:lang w:val="en-IN"/>
+        </w:rPr>
+        <w:t>…: This is an optional parameter.</w:t>
+      </w:r>
+    </w:p>
+    <w:p>
+      <w:pPr>
+        <w:ind w:left="-1134" w:right="-1039"/>
+        <w:rPr>
+          <w:sz w:val="20"/>
+          <w:szCs w:val="20"/>
+          <w:lang w:val="en-IN"/>
+        </w:rPr>
+      </w:pPr>
+      <w:r>
+        <w:rPr>
+          <w:sz w:val="20"/>
+          <w:szCs w:val="20"/>
+          <w:lang w:val="en-IN"/>
+        </w:rPr>
+        <w:t>These are the elements to be inserted from location start.</w:t>
+      </w:r>
+    </w:p>
+    <w:p>
+      <w:pPr>
+        <w:ind w:left="-1134" w:right="-1039"/>
+        <w:rPr>
+          <w:b/>
+          <w:sz w:val="20"/>
+          <w:szCs w:val="20"/>
+          <w:lang w:val="en-IN"/>
+        </w:rPr>
+      </w:pPr>
+    </w:p>
+    <w:p>
+      <w:pPr>
+        <w:ind w:left="-1134" w:right="-1039"/>
+        <w:rPr>
+          <w:b/>
+          <w:sz w:val="20"/>
+          <w:szCs w:val="20"/>
+          <w:lang w:val="en-IN"/>
+        </w:rPr>
+      </w:pPr>
+    </w:p>
+    <w:p>
+      <w:pPr>
+        <w:ind w:left="-1134" w:right="-1039"/>
+        <w:rPr>
+          <w:b/>
+          <w:sz w:val="20"/>
+          <w:szCs w:val="20"/>
+          <w:lang w:val="en-IN"/>
+        </w:rPr>
+      </w:pPr>
+    </w:p>
+    <w:p>
+      <w:pPr>
+        <w:ind w:left="-1134" w:right="-1039"/>
+        <w:rPr>
+          <w:sz w:val="20"/>
+          <w:szCs w:val="20"/>
+          <w:lang w:val="en-IN"/>
+        </w:rPr>
+      </w:pPr>
+    </w:p>
+    <w:p>
+      <w:pPr>
+        <w:ind w:left="-1134" w:right="-1039"/>
+        <w:rPr>
+          <w:sz w:val="20"/>
+          <w:szCs w:val="20"/>
+          <w:lang w:val="en-IN"/>
+        </w:rPr>
+      </w:pPr>
+      <w:r>
+        <w:rPr>
+          <w:sz w:val="28"/>
+          <w:szCs w:val="28"/>
+          <w:lang w:val="en-IN"/>
+        </w:rPr>
+        <w:t>JavaScript Array Functions</w:t>
+      </w:r>
+      <w:r>
+        <w:rPr>
+          <w:sz w:val="28"/>
+          <w:szCs w:val="28"/>
+          <w:lang w:val="en-IN"/>
+        </w:rPr>
+        <w:t>:</w:t>
+      </w:r>
+      <w:r>
+        <w:rPr>
+          <w:sz w:val="28"/>
+          <w:szCs w:val="28"/>
+          <w:lang w:val="en-IN"/>
+        </w:rPr>
         <w:br/>
       </w:r>
       <w:proofErr w:type="spellStart"/>
@@ -1050,16 +2182,7 @@
           <w:szCs w:val="20"/>
           <w:lang w:val="en-IN"/>
         </w:rPr>
-        <w:t>Array.prototype.</w:t>
-      </w:r>
-      <w:r>
-        <w:rPr>
-          <w:b/>
-          <w:sz w:val="20"/>
-          <w:szCs w:val="20"/>
-          <w:lang w:val="en-IN"/>
-        </w:rPr>
-        <w:t>filter</w:t>
+        <w:t>Array.prototype.filter</w:t>
       </w:r>
       <w:proofErr w:type="spellEnd"/>
       <w:proofErr w:type="gramEnd"/>
@@ -2301,8 +3424,6 @@
           <w:lang w:val="en-IN"/>
         </w:rPr>
       </w:pPr>
-      <w:bookmarkStart w:id="0" w:name="_GoBack"/>
-      <w:bookmarkEnd w:id="0"/>
     </w:p>
     <w:p>
       <w:pPr>
@@ -2403,7 +3524,6 @@
           <w:szCs w:val="21"/>
           <w:lang w:val="en-IN" w:eastAsia="en-IN"/>
         </w:rPr>
-        <w:lastRenderedPageBreak/>
         <w:t xml:space="preserve">  </w:t>
       </w:r>
       <w:r>
@@ -3104,15 +4224,7 @@
           <w:szCs w:val="20"/>
           <w:lang w:val="en-IN"/>
         </w:rPr>
-        <w:t xml:space="preserve"> </w:t>
-      </w:r>
-      <w:r>
-        <w:rPr>
-          <w:sz w:val="20"/>
-          <w:szCs w:val="20"/>
-          <w:lang w:val="en-IN"/>
-        </w:rPr>
-        <w:t xml:space="preserve"> var date = "July 07, 1981 12:30 PM";  </w:t>
+        <w:t xml:space="preserve">  var date = "July 07, 1981 12:30 PM";  </w:t>
       </w:r>
     </w:p>
     <w:p>
@@ -3131,23 +4243,7 @@
           <w:szCs w:val="20"/>
           <w:lang w:val="en-IN"/>
         </w:rPr>
-        <w:t xml:space="preserve"> </w:t>
-      </w:r>
-      <w:r>
-        <w:rPr>
-          <w:sz w:val="20"/>
-          <w:szCs w:val="20"/>
-          <w:lang w:val="en-IN"/>
-        </w:rPr>
-        <w:t xml:space="preserve">  </w:t>
-      </w:r>
-      <w:r>
-        <w:rPr>
-          <w:sz w:val="20"/>
-          <w:szCs w:val="20"/>
-          <w:lang w:val="en-IN"/>
-        </w:rPr>
-        <w:t xml:space="preserve">var </w:t>
+        <w:t xml:space="preserve">   var </w:t>
       </w:r>
       <w:proofErr w:type="spellStart"/>
       <w:r>
@@ -3202,15 +4298,7 @@
           <w:szCs w:val="20"/>
           <w:lang w:val="en-IN"/>
         </w:rPr>
-        <w:t xml:space="preserve"> </w:t>
-      </w:r>
-      <w:r>
-        <w:rPr>
-          <w:sz w:val="20"/>
-          <w:szCs w:val="20"/>
-          <w:lang w:val="en-IN"/>
-        </w:rPr>
-        <w:t xml:space="preserve"> console.log(</w:t>
+        <w:t xml:space="preserve">  console.log(</w:t>
       </w:r>
       <w:proofErr w:type="spellStart"/>
       <w:r>
@@ -3295,87 +4383,47 @@
           <w:szCs w:val="32"/>
           <w:lang w:val="en-IN"/>
         </w:rPr>
-        <w:t>d</w:t>
-      </w:r>
+        <w:t>date.toLocaleDateString</w:t>
+      </w:r>
+      <w:proofErr w:type="spellEnd"/>
+      <w:proofErr w:type="gramEnd"/>
       <w:r>
         <w:rPr>
           <w:sz w:val="32"/>
           <w:szCs w:val="32"/>
           <w:lang w:val="en-IN"/>
         </w:rPr>
-        <w:t>ate.</w:t>
-      </w:r>
-      <w:r>
-        <w:rPr>
-          <w:sz w:val="32"/>
-          <w:szCs w:val="32"/>
-          <w:lang w:val="en-IN"/>
-        </w:rPr>
-        <w:t>toLocaleDateString</w:t>
+        <w:t>()</w:t>
+      </w:r>
+    </w:p>
+    <w:p>
+      <w:pPr>
+        <w:ind w:left="-1134" w:right="-1039"/>
+        <w:rPr>
+          <w:sz w:val="20"/>
+          <w:szCs w:val="20"/>
+          <w:lang w:val="en-IN"/>
+        </w:rPr>
+      </w:pPr>
+      <w:proofErr w:type="spellStart"/>
+      <w:proofErr w:type="gramStart"/>
+      <w:r>
+        <w:rPr>
+          <w:sz w:val="20"/>
+          <w:szCs w:val="20"/>
+          <w:lang w:val="en-IN"/>
+        </w:rPr>
+        <w:t>date.toLocalDateString</w:t>
       </w:r>
       <w:proofErr w:type="spellEnd"/>
       <w:proofErr w:type="gramEnd"/>
       <w:r>
         <w:rPr>
-          <w:sz w:val="32"/>
-          <w:szCs w:val="32"/>
-          <w:lang w:val="en-IN"/>
-        </w:rPr>
-        <w:t>()</w:t>
-      </w:r>
-    </w:p>
-    <w:p>
-      <w:pPr>
-        <w:ind w:left="-1134" w:right="-1039"/>
-        <w:rPr>
-          <w:sz w:val="20"/>
-          <w:szCs w:val="20"/>
-          <w:lang w:val="en-IN"/>
-        </w:rPr>
-      </w:pPr>
-      <w:proofErr w:type="spellStart"/>
-      <w:proofErr w:type="gramStart"/>
-      <w:r>
-        <w:rPr>
-          <w:sz w:val="20"/>
-          <w:szCs w:val="20"/>
-          <w:lang w:val="en-IN"/>
-        </w:rPr>
-        <w:t>d</w:t>
-      </w:r>
-      <w:r>
-        <w:rPr>
-          <w:sz w:val="20"/>
-          <w:szCs w:val="20"/>
-          <w:lang w:val="en-IN"/>
-        </w:rPr>
-        <w:t>ate.</w:t>
-      </w:r>
-      <w:r>
-        <w:rPr>
-          <w:sz w:val="20"/>
-          <w:szCs w:val="20"/>
-          <w:lang w:val="en-IN"/>
-        </w:rPr>
-        <w:t>toLocalDateString</w:t>
-      </w:r>
-      <w:proofErr w:type="spellEnd"/>
-      <w:proofErr w:type="gramEnd"/>
-      <w:r>
-        <w:rPr>
-          <w:sz w:val="20"/>
-          <w:szCs w:val="20"/>
-          <w:lang w:val="en-IN"/>
-        </w:rPr>
-        <w:t>() is the inbuilt function of JavaScript</w:t>
-      </w:r>
-      <w:r>
-        <w:rPr>
-          <w:sz w:val="20"/>
-          <w:szCs w:val="20"/>
-          <w:lang w:val="en-IN"/>
-        </w:rPr>
-        <w:t xml:space="preserve"> which is used to convert a date to a string.</w:t>
+          <w:sz w:val="20"/>
+          <w:szCs w:val="20"/>
+          <w:lang w:val="en-IN"/>
+        </w:rPr>
+        <w:t>() is the inbuilt function of JavaScript which is used to convert a date to a string.</w:t>
       </w:r>
     </w:p>
     <w:p>
@@ -3607,16 +4655,7 @@
           <w:highlight w:val="yellow"/>
           <w:lang w:val="en-IN"/>
         </w:rPr>
-        <w:t xml:space="preserve">// </w:t>
-      </w:r>
-      <w:r>
-        <w:rPr>
-          <w:sz w:val="20"/>
-          <w:szCs w:val="20"/>
-          <w:highlight w:val="yellow"/>
-          <w:lang w:val="en-IN"/>
-        </w:rPr>
-        <w:t>Tue Apr 16 2019 14:41:53 GMT+0530 (India Standard Time)</w:t>
+        <w:t>// Tue Apr 16 2019 14:41:53 GMT+0530 (India Standard Time)</w:t>
       </w:r>
     </w:p>
     <w:p>
@@ -4409,6 +5448,17 @@
     <w:semiHidden/>
     <w:unhideWhenUsed/>
   </w:style>
+  <w:style w:type="character" w:styleId="Strong">
+    <w:name w:val="Strong"/>
+    <w:basedOn w:val="DefaultParagraphFont"/>
+    <w:uiPriority w:val="22"/>
+    <w:qFormat/>
+    <w:rsid w:val="0057479C"/>
+    <w:rPr>
+      <w:b/>
+      <w:bCs/>
+    </w:rPr>
+  </w:style>
 </w:styles>
 </file>
 

</xml_diff>